<commit_message>
informes P6 y 7
</commit_message>
<xml_diff>
--- a/Practica_7/Informe.docx
+++ b/Practica_7/Informe.docx
@@ -749,7 +749,6 @@
                                   </w:rPr>
                                   <w:t xml:space="preserve">María Guzmán </w:t>
                                 </w:r>
-                                <w:proofErr w:type="spellStart"/>
                                 <w:r>
                                   <w:rPr>
                                     <w:color w:val="595959" w:themeColor="text1" w:themeTint="A6"/>
@@ -758,7 +757,6 @@
                                   </w:rPr>
                                   <w:t>Valdezate</w:t>
                                 </w:r>
-                                <w:proofErr w:type="spellEnd"/>
                               </w:p>
                               <w:p>
                                 <w:pPr>
@@ -822,7 +820,6 @@
                             </w:rPr>
                             <w:t xml:space="preserve">María Guzmán </w:t>
                           </w:r>
-                          <w:proofErr w:type="spellStart"/>
                           <w:r>
                             <w:rPr>
                               <w:color w:val="595959" w:themeColor="text1" w:themeTint="A6"/>
@@ -831,7 +828,6 @@
                             </w:rPr>
                             <w:t>Valdezate</w:t>
                           </w:r>
-                          <w:proofErr w:type="spellEnd"/>
                         </w:p>
                         <w:p>
                           <w:pPr>
@@ -1221,7 +1217,70 @@
       </w:r>
       <w:bookmarkEnd w:id="1"/>
     </w:p>
-    <w:p/>
+    <w:p>
+      <w:pPr>
+        <w:jc w:val="both"/>
+        <w:rPr>
+          <w:b/>
+          <w:bCs/>
+        </w:rPr>
+      </w:pPr>
+      <w:proofErr w:type="spellStart"/>
+      <w:r>
+        <w:rPr>
+          <w:b/>
+          <w:bCs/>
+        </w:rPr>
+        <w:t>entrySet</w:t>
+      </w:r>
+      <w:proofErr w:type="spellEnd"/>
+      <w:r>
+        <w:rPr>
+          <w:b/>
+          <w:bCs/>
+        </w:rPr>
+        <w:t xml:space="preserve"> </w:t>
+      </w:r>
+      <w:r>
+        <w:rPr>
+          <w:b/>
+          <w:bCs/>
+        </w:rPr>
+        <w:t>()</w:t>
+      </w:r>
+    </w:p>
+    <w:p>
+      <w:pPr>
+        <w:jc w:val="both"/>
+      </w:pPr>
+      <w:r>
+        <w:t>Descripción: Devuelven el conjunto de pares clave-valo</w:t>
+      </w:r>
+      <w:r>
+        <w:t>r</w:t>
+      </w:r>
+      <w:r>
+        <w:t>.</w:t>
+      </w:r>
+    </w:p>
+    <w:p>
+      <w:pPr>
+        <w:numPr>
+          <w:ilvl w:val="0"/>
+          <w:numId w:val="31"/>
+        </w:numPr>
+        <w:jc w:val="both"/>
+      </w:pPr>
+      <w:r>
+        <w:t xml:space="preserve">Complejidad algorítmica: O(n), ya que se recorren todas las listas para </w:t>
+      </w:r>
+      <w:r>
+        <w:t>obtener el Set de los</w:t>
+      </w:r>
+      <w:r>
+        <w:t xml:space="preserve"> valores.</w:t>
+      </w:r>
+    </w:p>
     <w:p>
       <w:pPr>
         <w:jc w:val="both"/>
@@ -1265,7 +1324,15 @@
         <w:jc w:val="both"/>
       </w:pPr>
       <w:r>
-        <w:t xml:space="preserve">Complejidad algorítmica: O(1) en promedio, gracias al acceso constante al mapa y al uso de </w:t>
+        <w:t xml:space="preserve">Complejidad algorítmica: </w:t>
+      </w:r>
+      <w:proofErr w:type="gramStart"/>
+      <w:r>
+        <w:t>O(</w:t>
+      </w:r>
+      <w:proofErr w:type="gramEnd"/>
+      <w:r>
+        <w:t xml:space="preserve">1) en promedio, gracias al acceso constante al mapa y al uso de </w:t>
       </w:r>
       <w:proofErr w:type="spellStart"/>
       <w:r>
@@ -1275,11 +1342,9 @@
       <w:r>
         <w:t>.</w:t>
       </w:r>
-    </w:p>
-    <w:p>
-      <w:pPr>
-        <w:jc w:val="both"/>
-      </w:pPr>
+      <w:r>
+        <w:t xml:space="preserve"> Pero en el peor de los casos, si hay colisiones, es O(n).</w:t>
+      </w:r>
     </w:p>
     <w:p>
       <w:pPr>
@@ -1291,7 +1356,6 @@
         </w:rPr>
       </w:pPr>
       <w:proofErr w:type="spellStart"/>
-      <w:proofErr w:type="gramStart"/>
       <w:r>
         <w:rPr>
           <w:b/>
@@ -1307,16 +1371,15 @@
           <w:bCs/>
           <w:lang w:val="en-GB"/>
         </w:rPr>
-        <w:t>(</w:t>
-      </w:r>
-      <w:proofErr w:type="gramEnd"/>
+        <w:t xml:space="preserve"> </w:t>
+      </w:r>
       <w:r>
         <w:rPr>
           <w:b/>
           <w:bCs/>
           <w:lang w:val="en-GB"/>
         </w:rPr>
-        <w:t>K key, List&lt;V&gt; values)</w:t>
+        <w:t>(K key, List&lt;V&gt; values)</w:t>
       </w:r>
     </w:p>
     <w:p>
@@ -1337,14 +1400,36 @@
         <w:jc w:val="both"/>
       </w:pPr>
       <w:r>
-        <w:t>Complejidad algorítmica: O(m) en total, siendo m el tamaño de la lista, ya que el acceso a la clave es O(1) y cada inserción es O(1).</w:t>
-      </w:r>
-    </w:p>
-    <w:p>
-      <w:pPr>
-        <w:pStyle w:val="Prrafodelista"/>
-        <w:jc w:val="both"/>
-      </w:pPr>
+        <w:t>Complejidad algorítmica: O(</w:t>
+      </w:r>
+      <w:r>
+        <w:t>n</w:t>
+      </w:r>
+      <w:r>
+        <w:t xml:space="preserve">) en total, siendo </w:t>
+      </w:r>
+      <w:r>
+        <w:t>n</w:t>
+      </w:r>
+      <w:r>
+        <w:t xml:space="preserve"> el tamaño de la lista, ya que el acceso a la clave es </w:t>
+      </w:r>
+      <w:proofErr w:type="gramStart"/>
+      <w:r>
+        <w:t>O(</w:t>
+      </w:r>
+      <w:proofErr w:type="gramEnd"/>
+      <w:r>
+        <w:t xml:space="preserve">1) y cada inserción es </w:t>
+      </w:r>
+      <w:proofErr w:type="gramStart"/>
+      <w:r>
+        <w:t>O(</w:t>
+      </w:r>
+      <w:proofErr w:type="gramEnd"/>
+      <w:r>
+        <w:t>1</w:t>
+      </w:r>
     </w:p>
     <w:p>
       <w:pPr>
@@ -1368,6 +1453,13 @@
           <w:b/>
           <w:bCs/>
         </w:rPr>
+        <w:t xml:space="preserve"> </w:t>
+      </w:r>
+      <w:r>
+        <w:rPr>
+          <w:b/>
+          <w:bCs/>
+        </w:rPr>
         <w:t>(</w:t>
       </w:r>
       <w:proofErr w:type="spellStart"/>
@@ -1420,14 +1512,25 @@
         <w:jc w:val="both"/>
       </w:pPr>
       <w:r>
-        <w:t>Complejidad algorítmica: O(1), acceso directo a través del mapa.</w:t>
-      </w:r>
-    </w:p>
-    <w:p>
-      <w:pPr>
-        <w:ind w:left="720"/>
-        <w:jc w:val="both"/>
-      </w:pPr>
+        <w:t xml:space="preserve">Complejidad algorítmica: </w:t>
+      </w:r>
+      <w:proofErr w:type="gramStart"/>
+      <w:r>
+        <w:t>O(</w:t>
+      </w:r>
+      <w:proofErr w:type="gramEnd"/>
+      <w:r>
+        <w:t>1)</w:t>
+      </w:r>
+      <w:r>
+        <w:t xml:space="preserve"> en promedio</w:t>
+      </w:r>
+      <w:r>
+        <w:t>, acceso directo a través del mapa.</w:t>
+      </w:r>
+      <w:r>
+        <w:t xml:space="preserve"> Si hay colisiones es O(n).</w:t>
+      </w:r>
     </w:p>
     <w:p>
       <w:pPr>
@@ -1451,6 +1554,13 @@
           <w:b/>
           <w:bCs/>
         </w:rPr>
+        <w:t xml:space="preserve"> </w:t>
+      </w:r>
+      <w:r>
+        <w:rPr>
+          <w:b/>
+          <w:bCs/>
+        </w:rPr>
         <w:t>(</w:t>
       </w:r>
       <w:proofErr w:type="spellStart"/>
@@ -1503,7 +1613,21 @@
         <w:jc w:val="both"/>
       </w:pPr>
       <w:r>
-        <w:t xml:space="preserve">Complejidad algorítmica: O(1), ya que </w:t>
+        <w:t xml:space="preserve">Complejidad algorítmica: </w:t>
+      </w:r>
+      <w:proofErr w:type="gramStart"/>
+      <w:r>
+        <w:t>O(</w:t>
+      </w:r>
+      <w:proofErr w:type="gramEnd"/>
+      <w:r>
+        <w:t>1)</w:t>
+      </w:r>
+      <w:r>
+        <w:t xml:space="preserve"> en promedio</w:t>
+      </w:r>
+      <w:r>
+        <w:t xml:space="preserve">, ya que </w:t>
       </w:r>
       <w:proofErr w:type="spellStart"/>
       <w:r>
@@ -1513,12 +1637,9 @@
       <w:r>
         <w:t>() opera en tiempo constante y la actualización del tamaño depende de la longitud de la lista.</w:t>
       </w:r>
-    </w:p>
-    <w:p>
-      <w:pPr>
-        <w:ind w:left="720"/>
-        <w:jc w:val="both"/>
-      </w:pPr>
+      <w:r>
+        <w:t xml:space="preserve"> En el peor caso es O(n), cuando hay muchas colisiones.</w:t>
+      </w:r>
     </w:p>
     <w:p>
       <w:pPr>
@@ -1534,23 +1655,14 @@
           <w:b/>
           <w:bCs/>
         </w:rPr>
-        <w:t>get</w:t>
-      </w:r>
-      <w:proofErr w:type="spellEnd"/>
+        <w:t>c</w:t>
+      </w:r>
       <w:r>
         <w:rPr>
           <w:b/>
           <w:bCs/>
         </w:rPr>
-        <w:t>(</w:t>
-      </w:r>
-      <w:proofErr w:type="spellStart"/>
-      <w:r>
-        <w:rPr>
-          <w:b/>
-          <w:bCs/>
-        </w:rPr>
-        <w:t>Object</w:t>
+        <w:t>lear</w:t>
       </w:r>
       <w:proofErr w:type="spellEnd"/>
       <w:r>
@@ -1560,596 +1672,6 @@
         </w:rPr>
         <w:t xml:space="preserve"> </w:t>
       </w:r>
-      <w:proofErr w:type="spellStart"/>
-      <w:r>
-        <w:rPr>
-          <w:b/>
-          <w:bCs/>
-        </w:rPr>
-        <w:t>key</w:t>
-      </w:r>
-      <w:proofErr w:type="spellEnd"/>
-      <w:r>
-        <w:rPr>
-          <w:b/>
-          <w:bCs/>
-        </w:rPr>
-        <w:t>)</w:t>
-      </w:r>
-    </w:p>
-    <w:p>
-      <w:pPr>
-        <w:jc w:val="both"/>
-      </w:pPr>
-      <w:r>
-        <w:t>Descripción: Devuelve el siguiente valor asociado a una clave, de forma cíclica.</w:t>
-      </w:r>
-    </w:p>
-    <w:p>
-      <w:pPr>
-        <w:numPr>
-          <w:ilvl w:val="0"/>
-          <w:numId w:val="28"/>
-        </w:numPr>
-        <w:jc w:val="both"/>
-      </w:pPr>
-      <w:r>
-        <w:t>Complejidad algorítmica: O(1), ya que el acceso al índice y a la lista es constante.</w:t>
-      </w:r>
-    </w:p>
-    <w:p>
-      <w:pPr>
-        <w:ind w:left="720"/>
-        <w:jc w:val="both"/>
-      </w:pPr>
-    </w:p>
-    <w:p>
-      <w:pPr>
-        <w:jc w:val="both"/>
-        <w:rPr>
-          <w:b/>
-          <w:bCs/>
-        </w:rPr>
-      </w:pPr>
-      <w:proofErr w:type="spellStart"/>
-      <w:r>
-        <w:rPr>
-          <w:b/>
-          <w:bCs/>
-        </w:rPr>
-        <w:t>remove</w:t>
-      </w:r>
-      <w:proofErr w:type="spellEnd"/>
-      <w:r>
-        <w:rPr>
-          <w:b/>
-          <w:bCs/>
-        </w:rPr>
-        <w:t>(</w:t>
-      </w:r>
-      <w:proofErr w:type="spellStart"/>
-      <w:r>
-        <w:rPr>
-          <w:b/>
-          <w:bCs/>
-        </w:rPr>
-        <w:t>Object</w:t>
-      </w:r>
-      <w:proofErr w:type="spellEnd"/>
-      <w:r>
-        <w:rPr>
-          <w:b/>
-          <w:bCs/>
-        </w:rPr>
-        <w:t xml:space="preserve"> </w:t>
-      </w:r>
-      <w:proofErr w:type="spellStart"/>
-      <w:r>
-        <w:rPr>
-          <w:b/>
-          <w:bCs/>
-        </w:rPr>
-        <w:t>key</w:t>
-      </w:r>
-      <w:proofErr w:type="spellEnd"/>
-      <w:r>
-        <w:rPr>
-          <w:b/>
-          <w:bCs/>
-        </w:rPr>
-        <w:t>)</w:t>
-      </w:r>
-    </w:p>
-    <w:p>
-      <w:pPr>
-        <w:jc w:val="both"/>
-      </w:pPr>
-      <w:r>
-        <w:t>Descripción: Elimina el primer valor (FIFO) de la lista asociada a la clave.</w:t>
-      </w:r>
-    </w:p>
-    <w:p>
-      <w:pPr>
-        <w:numPr>
-          <w:ilvl w:val="0"/>
-          <w:numId w:val="29"/>
-        </w:numPr>
-        <w:jc w:val="both"/>
-      </w:pPr>
-      <w:r>
-        <w:t xml:space="preserve">Complejidad algorítmica: O(n) en el peor caso, ya que </w:t>
-      </w:r>
-      <w:proofErr w:type="spellStart"/>
-      <w:r>
-        <w:t>ArrayList.remove</w:t>
-      </w:r>
-      <w:proofErr w:type="spellEnd"/>
-      <w:r>
-        <w:t>(0) requiere desplazamiento de elementos.</w:t>
-      </w:r>
-    </w:p>
-    <w:p>
-      <w:pPr>
-        <w:ind w:left="720"/>
-        <w:jc w:val="both"/>
-      </w:pPr>
-    </w:p>
-    <w:p>
-      <w:pPr>
-        <w:jc w:val="both"/>
-        <w:rPr>
-          <w:b/>
-          <w:bCs/>
-        </w:rPr>
-      </w:pPr>
-      <w:proofErr w:type="spellStart"/>
-      <w:r>
-        <w:rPr>
-          <w:b/>
-          <w:bCs/>
-        </w:rPr>
-        <w:t>containsKey</w:t>
-      </w:r>
-      <w:proofErr w:type="spellEnd"/>
-      <w:r>
-        <w:rPr>
-          <w:b/>
-          <w:bCs/>
-        </w:rPr>
-        <w:t>(</w:t>
-      </w:r>
-      <w:proofErr w:type="spellStart"/>
-      <w:r>
-        <w:rPr>
-          <w:b/>
-          <w:bCs/>
-        </w:rPr>
-        <w:t>Object</w:t>
-      </w:r>
-      <w:proofErr w:type="spellEnd"/>
-      <w:r>
-        <w:rPr>
-          <w:b/>
-          <w:bCs/>
-        </w:rPr>
-        <w:t xml:space="preserve"> </w:t>
-      </w:r>
-      <w:proofErr w:type="spellStart"/>
-      <w:r>
-        <w:rPr>
-          <w:b/>
-          <w:bCs/>
-        </w:rPr>
-        <w:t>key</w:t>
-      </w:r>
-      <w:proofErr w:type="spellEnd"/>
-      <w:r>
-        <w:rPr>
-          <w:b/>
-          <w:bCs/>
-        </w:rPr>
-        <w:t>)</w:t>
-      </w:r>
-    </w:p>
-    <w:p>
-      <w:pPr>
-        <w:jc w:val="both"/>
-      </w:pPr>
-      <w:r>
-        <w:t>Descripción: Verifican si existe una clave</w:t>
-      </w:r>
-      <w:r>
-        <w:t xml:space="preserve"> dentro del </w:t>
-      </w:r>
-      <w:proofErr w:type="spellStart"/>
-      <w:r>
-        <w:t>multi</w:t>
-      </w:r>
-      <w:r>
-        <w:t>mapa</w:t>
-      </w:r>
-      <w:proofErr w:type="spellEnd"/>
-      <w:r>
-        <w:t>.</w:t>
-      </w:r>
-    </w:p>
-    <w:p>
-      <w:pPr>
-        <w:numPr>
-          <w:ilvl w:val="0"/>
-          <w:numId w:val="30"/>
-        </w:numPr>
-        <w:jc w:val="both"/>
-      </w:pPr>
-      <w:r>
-        <w:lastRenderedPageBreak/>
-        <w:t>Complejidad algorítmica:</w:t>
-      </w:r>
-      <w:r>
-        <w:t xml:space="preserve"> </w:t>
-      </w:r>
-      <w:proofErr w:type="spellStart"/>
-      <w:r>
-        <w:t>containsKey</w:t>
-      </w:r>
-      <w:proofErr w:type="spellEnd"/>
-      <w:r>
-        <w:t>: O(1)</w:t>
-      </w:r>
-    </w:p>
-    <w:p>
-      <w:pPr>
-        <w:ind w:left="720"/>
-        <w:jc w:val="both"/>
-      </w:pPr>
-    </w:p>
-    <w:p>
-      <w:pPr>
-        <w:jc w:val="both"/>
-        <w:rPr>
-          <w:b/>
-          <w:bCs/>
-          <w:lang w:val="en-GB"/>
-        </w:rPr>
-      </w:pPr>
-      <w:proofErr w:type="spellStart"/>
-      <w:proofErr w:type="gramStart"/>
-      <w:r>
-        <w:rPr>
-          <w:b/>
-          <w:bCs/>
-          <w:lang w:val="en-GB"/>
-        </w:rPr>
-        <w:t>containsValue</w:t>
-      </w:r>
-      <w:proofErr w:type="spellEnd"/>
-      <w:r>
-        <w:rPr>
-          <w:b/>
-          <w:bCs/>
-          <w:lang w:val="en-GB"/>
-        </w:rPr>
-        <w:t>(</w:t>
-      </w:r>
-      <w:proofErr w:type="gramEnd"/>
-      <w:r>
-        <w:rPr>
-          <w:b/>
-          <w:bCs/>
-          <w:lang w:val="en-GB"/>
-        </w:rPr>
-        <w:t>Object value)</w:t>
-      </w:r>
-    </w:p>
-    <w:p>
-      <w:pPr>
-        <w:jc w:val="both"/>
-      </w:pPr>
-      <w:r>
-        <w:t>Descripción: Verifican si algún valor está presente.</w:t>
-      </w:r>
-    </w:p>
-    <w:p>
-      <w:pPr>
-        <w:numPr>
-          <w:ilvl w:val="0"/>
-          <w:numId w:val="33"/>
-        </w:numPr>
-        <w:jc w:val="both"/>
-      </w:pPr>
-      <w:r>
-        <w:t xml:space="preserve">Complejidad </w:t>
-      </w:r>
-      <w:r>
-        <w:t>algorítmica</w:t>
-      </w:r>
-      <w:r>
-        <w:t>: O</w:t>
-      </w:r>
-      <w:r>
-        <w:t>(n) donde n es el número total de valores almacenados en todas las listas asociadas</w:t>
-      </w:r>
-      <w:r>
-        <w:t>.</w:t>
-      </w:r>
-    </w:p>
-    <w:p>
-      <w:pPr>
-        <w:ind w:left="720"/>
-        <w:jc w:val="both"/>
-      </w:pPr>
-    </w:p>
-    <w:p>
-      <w:pPr>
-        <w:jc w:val="both"/>
-        <w:rPr>
-          <w:b/>
-          <w:bCs/>
-        </w:rPr>
-      </w:pPr>
-      <w:proofErr w:type="spellStart"/>
-      <w:r>
-        <w:rPr>
-          <w:b/>
-          <w:bCs/>
-        </w:rPr>
-        <w:t>entrySet</w:t>
-      </w:r>
-      <w:proofErr w:type="spellEnd"/>
-      <w:r>
-        <w:rPr>
-          <w:b/>
-          <w:bCs/>
-        </w:rPr>
-        <w:t>()</w:t>
-      </w:r>
-    </w:p>
-    <w:p>
-      <w:pPr>
-        <w:jc w:val="both"/>
-      </w:pPr>
-      <w:r>
-        <w:t>Descripción: Devuelven el conjunto de pares clave-valo</w:t>
-      </w:r>
-      <w:r>
-        <w:t>r</w:t>
-      </w:r>
-      <w:r>
-        <w:t>.</w:t>
-      </w:r>
-    </w:p>
-    <w:p>
-      <w:pPr>
-        <w:numPr>
-          <w:ilvl w:val="0"/>
-          <w:numId w:val="31"/>
-        </w:numPr>
-        <w:jc w:val="both"/>
-      </w:pPr>
-      <w:r>
-        <w:t xml:space="preserve">Complejidad algorítmica: O(n), ya que se recorren todas las listas para </w:t>
-      </w:r>
-      <w:r>
-        <w:t>obtener el Set de los</w:t>
-      </w:r>
-      <w:r>
-        <w:t xml:space="preserve"> valores.</w:t>
-      </w:r>
-    </w:p>
-    <w:p>
-      <w:pPr>
-        <w:ind w:left="720"/>
-        <w:jc w:val="both"/>
-      </w:pPr>
-    </w:p>
-    <w:p>
-      <w:pPr>
-        <w:jc w:val="both"/>
-        <w:rPr>
-          <w:b/>
-          <w:bCs/>
-        </w:rPr>
-      </w:pPr>
-      <w:proofErr w:type="spellStart"/>
-      <w:r>
-        <w:rPr>
-          <w:b/>
-          <w:bCs/>
-        </w:rPr>
-        <w:t>values</w:t>
-      </w:r>
-      <w:proofErr w:type="spellEnd"/>
-      <w:r>
-        <w:rPr>
-          <w:b/>
-          <w:bCs/>
-        </w:rPr>
-        <w:t>()</w:t>
-      </w:r>
-    </w:p>
-    <w:p>
-      <w:pPr>
-        <w:jc w:val="both"/>
-      </w:pPr>
-      <w:r>
-        <w:t xml:space="preserve">Descripción: Devuelven </w:t>
-      </w:r>
-      <w:r>
-        <w:t>una</w:t>
-      </w:r>
-      <w:r>
-        <w:t xml:space="preserve"> colección de todos los valores.</w:t>
-      </w:r>
-    </w:p>
-    <w:p>
-      <w:pPr>
-        <w:numPr>
-          <w:ilvl w:val="0"/>
-          <w:numId w:val="31"/>
-        </w:numPr>
-        <w:jc w:val="both"/>
-      </w:pPr>
-      <w:r>
-        <w:t xml:space="preserve">Complejidad algorítmica: O(n), ya que se recorren todas las listas para </w:t>
-      </w:r>
-      <w:r>
-        <w:t>obtener la colección con los</w:t>
-      </w:r>
-      <w:r>
-        <w:t xml:space="preserve"> valores.</w:t>
-      </w:r>
-    </w:p>
-    <w:p>
-      <w:pPr>
-        <w:ind w:left="720"/>
-        <w:jc w:val="both"/>
-      </w:pPr>
-    </w:p>
-    <w:p>
-      <w:pPr>
-        <w:jc w:val="both"/>
-        <w:rPr>
-          <w:b/>
-          <w:bCs/>
-        </w:rPr>
-      </w:pPr>
-      <w:proofErr w:type="spellStart"/>
-      <w:r>
-        <w:rPr>
-          <w:b/>
-          <w:bCs/>
-        </w:rPr>
-        <w:t>size</w:t>
-      </w:r>
-      <w:proofErr w:type="spellEnd"/>
-      <w:r>
-        <w:rPr>
-          <w:b/>
-          <w:bCs/>
-        </w:rPr>
-        <w:t xml:space="preserve">() </w:t>
-      </w:r>
-    </w:p>
-    <w:p>
-      <w:pPr>
-        <w:jc w:val="both"/>
-      </w:pPr>
-      <w:r>
-        <w:t xml:space="preserve">Descripción: Devuelve el número total de valores almacenados en el </w:t>
-      </w:r>
-      <w:proofErr w:type="spellStart"/>
-      <w:r>
-        <w:t>multimap</w:t>
-      </w:r>
-      <w:proofErr w:type="spellEnd"/>
-      <w:r>
-        <w:t xml:space="preserve"> (no el número de claves, sino la suma de todos los elementos de todas las listas asociadas).</w:t>
-      </w:r>
-    </w:p>
-    <w:p>
-      <w:pPr>
-        <w:pStyle w:val="Prrafodelista"/>
-        <w:numPr>
-          <w:ilvl w:val="0"/>
-          <w:numId w:val="33"/>
-        </w:numPr>
-        <w:jc w:val="both"/>
-      </w:pPr>
-      <w:r>
-        <w:t xml:space="preserve">Complejidad algorítmica: O(1), ya que se mantiene una variable </w:t>
-      </w:r>
-      <w:proofErr w:type="spellStart"/>
-      <w:r>
-        <w:t>tamano</w:t>
-      </w:r>
-      <w:proofErr w:type="spellEnd"/>
-      <w:r>
-        <w:t xml:space="preserve"> actualizada durante las operaciones de inserción y eliminación.</w:t>
-      </w:r>
-    </w:p>
-    <w:p>
-      <w:pPr>
-        <w:pStyle w:val="Prrafodelista"/>
-        <w:jc w:val="both"/>
-      </w:pPr>
-    </w:p>
-    <w:p>
-      <w:pPr>
-        <w:jc w:val="both"/>
-        <w:rPr>
-          <w:b/>
-          <w:bCs/>
-        </w:rPr>
-      </w:pPr>
-      <w:proofErr w:type="spellStart"/>
-      <w:r>
-        <w:rPr>
-          <w:b/>
-          <w:bCs/>
-        </w:rPr>
-        <w:t>isEmpty</w:t>
-      </w:r>
-      <w:proofErr w:type="spellEnd"/>
-      <w:r>
-        <w:rPr>
-          <w:b/>
-          <w:bCs/>
-        </w:rPr>
-        <w:t>()</w:t>
-      </w:r>
-    </w:p>
-    <w:p>
-      <w:pPr>
-        <w:jc w:val="both"/>
-      </w:pPr>
-      <w:r>
-        <w:t xml:space="preserve">Descripción: Indica si el </w:t>
-      </w:r>
-      <w:proofErr w:type="spellStart"/>
-      <w:r>
-        <w:t>multimap</w:t>
-      </w:r>
-      <w:proofErr w:type="spellEnd"/>
-      <w:r>
-        <w:t xml:space="preserve"> está vacío, es decir, si no contiene ningún valor asociado a ninguna clave.</w:t>
-      </w:r>
-    </w:p>
-    <w:p>
-      <w:pPr>
-        <w:pStyle w:val="Prrafodelista"/>
-        <w:numPr>
-          <w:ilvl w:val="0"/>
-          <w:numId w:val="33"/>
-        </w:numPr>
-        <w:jc w:val="both"/>
-      </w:pPr>
-      <w:r>
-        <w:t>Complejidad algorítmica: O(1), ya que se verifica directamente si el tamaño total es igual a cero.</w:t>
-      </w:r>
-    </w:p>
-    <w:p>
-      <w:pPr>
-        <w:pStyle w:val="Prrafodelista"/>
-        <w:jc w:val="both"/>
-      </w:pPr>
-    </w:p>
-    <w:p>
-      <w:pPr>
-        <w:jc w:val="both"/>
-        <w:rPr>
-          <w:b/>
-          <w:bCs/>
-        </w:rPr>
-      </w:pPr>
-      <w:proofErr w:type="spellStart"/>
-      <w:r>
-        <w:rPr>
-          <w:b/>
-          <w:bCs/>
-        </w:rPr>
-        <w:t>clear</w:t>
-      </w:r>
-      <w:proofErr w:type="spellEnd"/>
       <w:r>
         <w:rPr>
           <w:b/>
@@ -2169,7 +1691,10 @@
         </w:rPr>
       </w:pPr>
       <w:r>
-        <w:t xml:space="preserve">Descripción: Elimina todos los pares clave-valor del </w:t>
+        <w:t>D</w:t>
+      </w:r>
+      <w:r>
+        <w:t xml:space="preserve">escripción: Elimina todos los pares clave-valor del </w:t>
       </w:r>
       <w:proofErr w:type="spellStart"/>
       <w:r>
@@ -2178,6 +1703,649 @@
       <w:proofErr w:type="spellEnd"/>
       <w:r>
         <w:t>, vaciando tanto el mapa principal como el de índices de acceso.</w:t>
+      </w:r>
+    </w:p>
+    <w:p>
+      <w:pPr>
+        <w:jc w:val="both"/>
+      </w:pPr>
+      <w:r>
+        <w:t xml:space="preserve">Complejidad algorítmica: </w:t>
+      </w:r>
+      <w:r>
+        <w:t>Es</w:t>
+      </w:r>
+      <w:r>
+        <w:t xml:space="preserve"> O(n), ya que la operación </w:t>
+      </w:r>
+      <w:proofErr w:type="spellStart"/>
+      <w:proofErr w:type="gramStart"/>
+      <w:r>
+        <w:t>clear</w:t>
+      </w:r>
+      <w:proofErr w:type="spellEnd"/>
+      <w:r>
+        <w:t>(</w:t>
+      </w:r>
+      <w:proofErr w:type="gramEnd"/>
+      <w:r>
+        <w:t xml:space="preserve">) en un </w:t>
+      </w:r>
+      <w:proofErr w:type="spellStart"/>
+      <w:r>
+        <w:t>HashMap</w:t>
+      </w:r>
+      <w:proofErr w:type="spellEnd"/>
+      <w:r>
+        <w:t xml:space="preserve"> debe recorrer todas las entradas para eliminarlas.</w:t>
+      </w:r>
+    </w:p>
+    <w:p>
+      <w:pPr>
+        <w:jc w:val="both"/>
+        <w:rPr>
+          <w:b/>
+          <w:bCs/>
+        </w:rPr>
+      </w:pPr>
+      <w:proofErr w:type="spellStart"/>
+      <w:r>
+        <w:rPr>
+          <w:b/>
+          <w:bCs/>
+        </w:rPr>
+        <w:t>g</w:t>
+      </w:r>
+      <w:r>
+        <w:rPr>
+          <w:b/>
+          <w:bCs/>
+        </w:rPr>
+        <w:t>et</w:t>
+      </w:r>
+      <w:proofErr w:type="spellEnd"/>
+      <w:r>
+        <w:rPr>
+          <w:b/>
+          <w:bCs/>
+        </w:rPr>
+        <w:t xml:space="preserve"> </w:t>
+      </w:r>
+      <w:r>
+        <w:rPr>
+          <w:b/>
+          <w:bCs/>
+        </w:rPr>
+        <w:t>(</w:t>
+      </w:r>
+      <w:proofErr w:type="spellStart"/>
+      <w:r>
+        <w:rPr>
+          <w:b/>
+          <w:bCs/>
+        </w:rPr>
+        <w:t>Object</w:t>
+      </w:r>
+      <w:proofErr w:type="spellEnd"/>
+      <w:r>
+        <w:rPr>
+          <w:b/>
+          <w:bCs/>
+        </w:rPr>
+        <w:t xml:space="preserve"> </w:t>
+      </w:r>
+      <w:proofErr w:type="spellStart"/>
+      <w:r>
+        <w:rPr>
+          <w:b/>
+          <w:bCs/>
+        </w:rPr>
+        <w:t>key</w:t>
+      </w:r>
+      <w:proofErr w:type="spellEnd"/>
+      <w:r>
+        <w:rPr>
+          <w:b/>
+          <w:bCs/>
+        </w:rPr>
+        <w:t>)</w:t>
+      </w:r>
+    </w:p>
+    <w:p>
+      <w:pPr>
+        <w:jc w:val="both"/>
+      </w:pPr>
+      <w:r>
+        <w:t>Descripción: Devuelve el siguiente valor asociado a una clave, de forma cíclica.</w:t>
+      </w:r>
+    </w:p>
+    <w:p>
+      <w:pPr>
+        <w:numPr>
+          <w:ilvl w:val="0"/>
+          <w:numId w:val="28"/>
+        </w:numPr>
+        <w:jc w:val="both"/>
+      </w:pPr>
+      <w:r>
+        <w:t xml:space="preserve">Complejidad algorítmica: </w:t>
+      </w:r>
+      <w:proofErr w:type="gramStart"/>
+      <w:r>
+        <w:t>O(</w:t>
+      </w:r>
+      <w:proofErr w:type="gramEnd"/>
+      <w:r>
+        <w:t>1), ya que el acceso al índice y a la lista es constante.</w:t>
+      </w:r>
+      <w:r>
+        <w:t xml:space="preserve"> En el peor de los casos, si hay colisiones, es O(n).</w:t>
+      </w:r>
+    </w:p>
+    <w:p>
+      <w:pPr>
+        <w:jc w:val="both"/>
+      </w:pPr>
+    </w:p>
+    <w:p>
+      <w:pPr>
+        <w:jc w:val="both"/>
+      </w:pPr>
+    </w:p>
+    <w:p>
+      <w:pPr>
+        <w:jc w:val="both"/>
+        <w:rPr>
+          <w:b/>
+          <w:bCs/>
+        </w:rPr>
+      </w:pPr>
+      <w:proofErr w:type="spellStart"/>
+      <w:r>
+        <w:rPr>
+          <w:b/>
+          <w:bCs/>
+        </w:rPr>
+        <w:lastRenderedPageBreak/>
+        <w:t>r</w:t>
+      </w:r>
+      <w:r>
+        <w:rPr>
+          <w:b/>
+          <w:bCs/>
+        </w:rPr>
+        <w:t>emove</w:t>
+      </w:r>
+      <w:proofErr w:type="spellEnd"/>
+      <w:r>
+        <w:rPr>
+          <w:b/>
+          <w:bCs/>
+        </w:rPr>
+        <w:t xml:space="preserve"> </w:t>
+      </w:r>
+      <w:r>
+        <w:rPr>
+          <w:b/>
+          <w:bCs/>
+        </w:rPr>
+        <w:t>(</w:t>
+      </w:r>
+      <w:proofErr w:type="spellStart"/>
+      <w:r>
+        <w:rPr>
+          <w:b/>
+          <w:bCs/>
+        </w:rPr>
+        <w:t>Object</w:t>
+      </w:r>
+      <w:proofErr w:type="spellEnd"/>
+      <w:r>
+        <w:rPr>
+          <w:b/>
+          <w:bCs/>
+        </w:rPr>
+        <w:t xml:space="preserve"> </w:t>
+      </w:r>
+      <w:proofErr w:type="spellStart"/>
+      <w:r>
+        <w:rPr>
+          <w:b/>
+          <w:bCs/>
+        </w:rPr>
+        <w:t>key</w:t>
+      </w:r>
+      <w:proofErr w:type="spellEnd"/>
+      <w:r>
+        <w:rPr>
+          <w:b/>
+          <w:bCs/>
+        </w:rPr>
+        <w:t>)</w:t>
+      </w:r>
+    </w:p>
+    <w:p>
+      <w:pPr>
+        <w:jc w:val="both"/>
+      </w:pPr>
+      <w:r>
+        <w:t>Descripción: Elimina el primer valor (FIFO) de la lista asociada a la clave.</w:t>
+      </w:r>
+    </w:p>
+    <w:p>
+      <w:pPr>
+        <w:numPr>
+          <w:ilvl w:val="0"/>
+          <w:numId w:val="29"/>
+        </w:numPr>
+        <w:jc w:val="both"/>
+      </w:pPr>
+      <w:r>
+        <w:t xml:space="preserve">Complejidad algorítmica: O(n) en el peor caso, ya que </w:t>
+      </w:r>
+      <w:proofErr w:type="spellStart"/>
+      <w:r>
+        <w:t>ArrayList.remove</w:t>
+      </w:r>
+      <w:proofErr w:type="spellEnd"/>
+      <w:r>
+        <w:t>(0) requiere desplazamiento de elementos.</w:t>
+      </w:r>
+    </w:p>
+    <w:p>
+      <w:pPr>
+        <w:jc w:val="both"/>
+        <w:rPr>
+          <w:b/>
+          <w:bCs/>
+        </w:rPr>
+      </w:pPr>
+      <w:proofErr w:type="spellStart"/>
+      <w:r>
+        <w:rPr>
+          <w:b/>
+          <w:bCs/>
+        </w:rPr>
+        <w:t>containsKey</w:t>
+      </w:r>
+      <w:proofErr w:type="spellEnd"/>
+      <w:r>
+        <w:rPr>
+          <w:b/>
+          <w:bCs/>
+        </w:rPr>
+        <w:t xml:space="preserve"> </w:t>
+      </w:r>
+      <w:r>
+        <w:rPr>
+          <w:b/>
+          <w:bCs/>
+        </w:rPr>
+        <w:t>(</w:t>
+      </w:r>
+      <w:proofErr w:type="spellStart"/>
+      <w:r>
+        <w:rPr>
+          <w:b/>
+          <w:bCs/>
+        </w:rPr>
+        <w:t>Object</w:t>
+      </w:r>
+      <w:proofErr w:type="spellEnd"/>
+      <w:r>
+        <w:rPr>
+          <w:b/>
+          <w:bCs/>
+        </w:rPr>
+        <w:t xml:space="preserve"> </w:t>
+      </w:r>
+      <w:proofErr w:type="spellStart"/>
+      <w:r>
+        <w:rPr>
+          <w:b/>
+          <w:bCs/>
+        </w:rPr>
+        <w:t>key</w:t>
+      </w:r>
+      <w:proofErr w:type="spellEnd"/>
+      <w:r>
+        <w:rPr>
+          <w:b/>
+          <w:bCs/>
+        </w:rPr>
+        <w:t>)</w:t>
+      </w:r>
+    </w:p>
+    <w:p>
+      <w:pPr>
+        <w:jc w:val="both"/>
+      </w:pPr>
+      <w:r>
+        <w:t>Descripción: Verifican si existe una clave</w:t>
+      </w:r>
+      <w:r>
+        <w:t xml:space="preserve"> dentro del </w:t>
+      </w:r>
+      <w:proofErr w:type="spellStart"/>
+      <w:r>
+        <w:t>multi</w:t>
+      </w:r>
+      <w:r>
+        <w:t>mapa</w:t>
+      </w:r>
+      <w:proofErr w:type="spellEnd"/>
+      <w:r>
+        <w:t>.</w:t>
+      </w:r>
+    </w:p>
+    <w:p>
+      <w:pPr>
+        <w:numPr>
+          <w:ilvl w:val="0"/>
+          <w:numId w:val="30"/>
+        </w:numPr>
+        <w:jc w:val="both"/>
+      </w:pPr>
+      <w:r>
+        <w:t>Complejidad algorítmica:</w:t>
+      </w:r>
+      <w:r>
+        <w:t xml:space="preserve"> </w:t>
+      </w:r>
+      <w:r>
+        <w:t>O(n*m</w:t>
+      </w:r>
+      <w:r>
+        <w:t>), donde</w:t>
+      </w:r>
+      <w:r>
+        <w:t xml:space="preserve"> n es el número de claves y m es el tamaño de las listas. El método </w:t>
+      </w:r>
+      <w:proofErr w:type="spellStart"/>
+      <w:proofErr w:type="gramStart"/>
+      <w:r>
+        <w:t>lista.contains</w:t>
+      </w:r>
+      <w:proofErr w:type="spellEnd"/>
+      <w:proofErr w:type="gramEnd"/>
+      <w:r>
+        <w:t xml:space="preserve"> en el peor de los casos tiene que recorrer toda la lista, si no encuentra el elemento habrá recorrido toda la lista.</w:t>
+      </w:r>
+    </w:p>
+    <w:p>
+      <w:pPr>
+        <w:jc w:val="both"/>
+        <w:rPr>
+          <w:b/>
+          <w:bCs/>
+          <w:lang w:val="en-GB"/>
+        </w:rPr>
+      </w:pPr>
+      <w:proofErr w:type="spellStart"/>
+      <w:r>
+        <w:rPr>
+          <w:b/>
+          <w:bCs/>
+          <w:lang w:val="en-GB"/>
+        </w:rPr>
+        <w:t>containsValue</w:t>
+      </w:r>
+      <w:proofErr w:type="spellEnd"/>
+      <w:r>
+        <w:rPr>
+          <w:b/>
+          <w:bCs/>
+          <w:lang w:val="en-GB"/>
+        </w:rPr>
+        <w:t xml:space="preserve"> </w:t>
+      </w:r>
+      <w:r>
+        <w:rPr>
+          <w:b/>
+          <w:bCs/>
+          <w:lang w:val="en-GB"/>
+        </w:rPr>
+        <w:t>(Object value)</w:t>
+      </w:r>
+    </w:p>
+    <w:p>
+      <w:pPr>
+        <w:jc w:val="both"/>
+      </w:pPr>
+      <w:r>
+        <w:t>Descripción: Verifican si algún valor está presente.</w:t>
+      </w:r>
+    </w:p>
+    <w:p>
+      <w:pPr>
+        <w:numPr>
+          <w:ilvl w:val="0"/>
+          <w:numId w:val="33"/>
+        </w:numPr>
+        <w:jc w:val="both"/>
+      </w:pPr>
+      <w:r>
+        <w:t xml:space="preserve">Complejidad </w:t>
+      </w:r>
+      <w:r>
+        <w:t>algorítmica</w:t>
+      </w:r>
+      <w:r>
+        <w:t>: O</w:t>
+      </w:r>
+      <w:r>
+        <w:t>(n) donde n es el número total de valores almacenados en todas las listas asociadas</w:t>
+      </w:r>
+      <w:r>
+        <w:t>.</w:t>
+      </w:r>
+    </w:p>
+    <w:p>
+      <w:pPr>
+        <w:jc w:val="both"/>
+        <w:rPr>
+          <w:b/>
+          <w:bCs/>
+        </w:rPr>
+      </w:pPr>
+      <w:proofErr w:type="spellStart"/>
+      <w:r>
+        <w:rPr>
+          <w:b/>
+          <w:bCs/>
+        </w:rPr>
+        <w:t>v</w:t>
+      </w:r>
+      <w:r>
+        <w:rPr>
+          <w:b/>
+          <w:bCs/>
+        </w:rPr>
+        <w:t>alues</w:t>
+      </w:r>
+      <w:proofErr w:type="spellEnd"/>
+      <w:r>
+        <w:rPr>
+          <w:b/>
+          <w:bCs/>
+        </w:rPr>
+        <w:t xml:space="preserve"> </w:t>
+      </w:r>
+      <w:r>
+        <w:rPr>
+          <w:b/>
+          <w:bCs/>
+        </w:rPr>
+        <w:t>()</w:t>
+      </w:r>
+    </w:p>
+    <w:p>
+      <w:pPr>
+        <w:jc w:val="both"/>
+      </w:pPr>
+      <w:r>
+        <w:t xml:space="preserve">Descripción: Devuelven </w:t>
+      </w:r>
+      <w:r>
+        <w:t>una</w:t>
+      </w:r>
+      <w:r>
+        <w:t xml:space="preserve"> colección de todos los valores.</w:t>
+      </w:r>
+    </w:p>
+    <w:p>
+      <w:pPr>
+        <w:numPr>
+          <w:ilvl w:val="0"/>
+          <w:numId w:val="31"/>
+        </w:numPr>
+        <w:jc w:val="both"/>
+      </w:pPr>
+      <w:r>
+        <w:t xml:space="preserve">Complejidad algorítmica: O(n), ya que se recorren todas las listas para </w:t>
+      </w:r>
+      <w:r>
+        <w:t>obtener la colección con los</w:t>
+      </w:r>
+      <w:r>
+        <w:t xml:space="preserve"> valores.</w:t>
+      </w:r>
+    </w:p>
+    <w:p>
+      <w:pPr>
+        <w:jc w:val="both"/>
+        <w:rPr>
+          <w:b/>
+          <w:bCs/>
+        </w:rPr>
+      </w:pPr>
+      <w:proofErr w:type="spellStart"/>
+      <w:r>
+        <w:rPr>
+          <w:b/>
+          <w:bCs/>
+        </w:rPr>
+        <w:t>s</w:t>
+      </w:r>
+      <w:r>
+        <w:rPr>
+          <w:b/>
+          <w:bCs/>
+        </w:rPr>
+        <w:t>ize</w:t>
+      </w:r>
+      <w:proofErr w:type="spellEnd"/>
+      <w:r>
+        <w:rPr>
+          <w:b/>
+          <w:bCs/>
+        </w:rPr>
+        <w:t xml:space="preserve"> </w:t>
+      </w:r>
+      <w:r>
+        <w:rPr>
+          <w:b/>
+          <w:bCs/>
+        </w:rPr>
+        <w:t xml:space="preserve">() </w:t>
+      </w:r>
+    </w:p>
+    <w:p>
+      <w:pPr>
+        <w:jc w:val="both"/>
+      </w:pPr>
+      <w:r>
+        <w:t xml:space="preserve">Descripción: Devuelve el número total de valores almacenados en el </w:t>
+      </w:r>
+      <w:proofErr w:type="spellStart"/>
+      <w:r>
+        <w:t>multimap</w:t>
+      </w:r>
+      <w:proofErr w:type="spellEnd"/>
+      <w:r>
+        <w:t xml:space="preserve"> (no el número de claves, sino la suma de todos los elementos de todas las listas asociadas).</w:t>
+      </w:r>
+    </w:p>
+    <w:p>
+      <w:pPr>
+        <w:pStyle w:val="Prrafodelista"/>
+        <w:numPr>
+          <w:ilvl w:val="0"/>
+          <w:numId w:val="33"/>
+        </w:numPr>
+        <w:jc w:val="both"/>
+      </w:pPr>
+      <w:r>
+        <w:t xml:space="preserve">Complejidad algorítmica: O(1), ya que se mantiene una variable </w:t>
+      </w:r>
+      <w:proofErr w:type="spellStart"/>
+      <w:r>
+        <w:t>tamano</w:t>
+      </w:r>
+      <w:proofErr w:type="spellEnd"/>
+      <w:r>
+        <w:t xml:space="preserve"> actualizada durante las operaciones de inserción y eliminación.</w:t>
+      </w:r>
+    </w:p>
+    <w:p>
+      <w:pPr>
+        <w:jc w:val="both"/>
+        <w:rPr>
+          <w:b/>
+          <w:bCs/>
+        </w:rPr>
+      </w:pPr>
+      <w:proofErr w:type="spellStart"/>
+      <w:r>
+        <w:rPr>
+          <w:b/>
+          <w:bCs/>
+        </w:rPr>
+        <w:t>isEmpty</w:t>
+      </w:r>
+      <w:proofErr w:type="spellEnd"/>
+      <w:r>
+        <w:rPr>
+          <w:b/>
+          <w:bCs/>
+        </w:rPr>
+        <w:t xml:space="preserve"> </w:t>
+      </w:r>
+      <w:r>
+        <w:rPr>
+          <w:b/>
+          <w:bCs/>
+        </w:rPr>
+        <w:t>()</w:t>
+      </w:r>
+    </w:p>
+    <w:p>
+      <w:pPr>
+        <w:jc w:val="both"/>
+      </w:pPr>
+      <w:r>
+        <w:t xml:space="preserve">Descripción: Indica si el </w:t>
+      </w:r>
+      <w:proofErr w:type="spellStart"/>
+      <w:r>
+        <w:t>multimap</w:t>
+      </w:r>
+      <w:proofErr w:type="spellEnd"/>
+      <w:r>
+        <w:t xml:space="preserve"> está vacío, es decir, si no contiene ningún valor asociado a ninguna clave.</w:t>
+      </w:r>
+    </w:p>
+    <w:p>
+      <w:pPr>
+        <w:pStyle w:val="Prrafodelista"/>
+        <w:numPr>
+          <w:ilvl w:val="0"/>
+          <w:numId w:val="33"/>
+        </w:numPr>
+        <w:jc w:val="both"/>
+      </w:pPr>
+      <w:r>
+        <w:t>Complejidad algorítmica: O(1), ya que se verifica directamente si el tamaño total es igual a cero.</w:t>
       </w:r>
     </w:p>
     <w:p>
@@ -2196,33 +2364,6 @@
         </w:rPr>
       </w:pPr>
       <w:r>
-        <w:t xml:space="preserve">Complejidad algorítmica: O(1), ya que se invoca el método </w:t>
-      </w:r>
-      <w:proofErr w:type="spellStart"/>
-      <w:r>
-        <w:t>clear</w:t>
-      </w:r>
-      <w:proofErr w:type="spellEnd"/>
-      <w:r>
-        <w:t>() de las estructuras internas (</w:t>
-      </w:r>
-      <w:proofErr w:type="spellStart"/>
-      <w:r>
-        <w:t>HashMap</w:t>
-      </w:r>
-      <w:proofErr w:type="spellEnd"/>
-      <w:r>
-        <w:t xml:space="preserve"> y </w:t>
-      </w:r>
-      <w:proofErr w:type="spellStart"/>
-      <w:r>
-        <w:t>ArrayList</w:t>
-      </w:r>
-      <w:proofErr w:type="spellEnd"/>
-      <w:r>
-        <w:t>), lo cual es una operación constante.</w:t>
-      </w:r>
-      <w:r>
         <w:br w:type="page"/>
       </w:r>
     </w:p>
@@ -2240,6 +2381,7 @@
     </w:p>
     <w:p>
       <w:pPr>
+        <w:jc w:val="both"/>
         <w:rPr>
           <w:u w:val="single"/>
         </w:rPr>
@@ -7539,6 +7681,119 @@
       <w:rPr>
         <w:rFonts w:ascii="Wingdings" w:hAnsi="Wingdings" w:hint="default"/>
         <w:sz w:val="20"/>
+      </w:rPr>
+    </w:lvl>
+  </w:abstractNum>
+  <w:abstractNum w:abstractNumId="35" w15:restartNumberingAfterBreak="0">
+    <w:nsid w:val="7B6C3EDA"/>
+    <w:multiLevelType w:val="hybridMultilevel"/>
+    <w:tmpl w:val="DED88994"/>
+    <w:lvl w:ilvl="0" w:tplc="0C0A0001">
+      <w:start w:val="1"/>
+      <w:numFmt w:val="bullet"/>
+      <w:lvlText w:val=""/>
+      <w:lvlJc w:val="left"/>
+      <w:pPr>
+        <w:ind w:left="720" w:hanging="360"/>
+      </w:pPr>
+      <w:rPr>
+        <w:rFonts w:ascii="Symbol" w:hAnsi="Symbol" w:hint="default"/>
+      </w:rPr>
+    </w:lvl>
+    <w:lvl w:ilvl="1" w:tplc="0C0A0003" w:tentative="1">
+      <w:start w:val="1"/>
+      <w:numFmt w:val="bullet"/>
+      <w:lvlText w:val="o"/>
+      <w:lvlJc w:val="left"/>
+      <w:pPr>
+        <w:ind w:left="1440" w:hanging="360"/>
+      </w:pPr>
+      <w:rPr>
+        <w:rFonts w:ascii="Courier New" w:hAnsi="Courier New" w:cs="Courier New" w:hint="default"/>
+      </w:rPr>
+    </w:lvl>
+    <w:lvl w:ilvl="2" w:tplc="0C0A0005" w:tentative="1">
+      <w:start w:val="1"/>
+      <w:numFmt w:val="bullet"/>
+      <w:lvlText w:val=""/>
+      <w:lvlJc w:val="left"/>
+      <w:pPr>
+        <w:ind w:left="2160" w:hanging="360"/>
+      </w:pPr>
+      <w:rPr>
+        <w:rFonts w:ascii="Wingdings" w:hAnsi="Wingdings" w:hint="default"/>
+      </w:rPr>
+    </w:lvl>
+    <w:lvl w:ilvl="3" w:tplc="0C0A0001" w:tentative="1">
+      <w:start w:val="1"/>
+      <w:numFmt w:val="bullet"/>
+      <w:lvlText w:val=""/>
+      <w:lvlJc w:val="left"/>
+      <w:pPr>
+        <w:ind w:left="2880" w:hanging="360"/>
+      </w:pPr>
+      <w:rPr>
+        <w:rFonts w:ascii="Symbol" w:hAnsi="Symbol" w:hint="default"/>
+      </w:rPr>
+    </w:lvl>
+    <w:lvl w:ilvl="4" w:tplc="0C0A0003" w:tentative="1">
+      <w:start w:val="1"/>
+      <w:numFmt w:val="bullet"/>
+      <w:lvlText w:val="o"/>
+      <w:lvlJc w:val="left"/>
+      <w:pPr>
+        <w:ind w:left="3600" w:hanging="360"/>
+      </w:pPr>
+      <w:rPr>
+        <w:rFonts w:ascii="Courier New" w:hAnsi="Courier New" w:cs="Courier New" w:hint="default"/>
+      </w:rPr>
+    </w:lvl>
+    <w:lvl w:ilvl="5" w:tplc="0C0A0005" w:tentative="1">
+      <w:start w:val="1"/>
+      <w:numFmt w:val="bullet"/>
+      <w:lvlText w:val=""/>
+      <w:lvlJc w:val="left"/>
+      <w:pPr>
+        <w:ind w:left="4320" w:hanging="360"/>
+      </w:pPr>
+      <w:rPr>
+        <w:rFonts w:ascii="Wingdings" w:hAnsi="Wingdings" w:hint="default"/>
+      </w:rPr>
+    </w:lvl>
+    <w:lvl w:ilvl="6" w:tplc="0C0A0001" w:tentative="1">
+      <w:start w:val="1"/>
+      <w:numFmt w:val="bullet"/>
+      <w:lvlText w:val=""/>
+      <w:lvlJc w:val="left"/>
+      <w:pPr>
+        <w:ind w:left="5040" w:hanging="360"/>
+      </w:pPr>
+      <w:rPr>
+        <w:rFonts w:ascii="Symbol" w:hAnsi="Symbol" w:hint="default"/>
+      </w:rPr>
+    </w:lvl>
+    <w:lvl w:ilvl="7" w:tplc="0C0A0003" w:tentative="1">
+      <w:start w:val="1"/>
+      <w:numFmt w:val="bullet"/>
+      <w:lvlText w:val="o"/>
+      <w:lvlJc w:val="left"/>
+      <w:pPr>
+        <w:ind w:left="5760" w:hanging="360"/>
+      </w:pPr>
+      <w:rPr>
+        <w:rFonts w:ascii="Courier New" w:hAnsi="Courier New" w:cs="Courier New" w:hint="default"/>
+      </w:rPr>
+    </w:lvl>
+    <w:lvl w:ilvl="8" w:tplc="0C0A0005" w:tentative="1">
+      <w:start w:val="1"/>
+      <w:numFmt w:val="bullet"/>
+      <w:lvlText w:val=""/>
+      <w:lvlJc w:val="left"/>
+      <w:pPr>
+        <w:ind w:left="6480" w:hanging="360"/>
+      </w:pPr>
+      <w:rPr>
+        <w:rFonts w:ascii="Wingdings" w:hAnsi="Wingdings" w:hint="default"/>
       </w:rPr>
     </w:lvl>
   </w:abstractNum>
@@ -7646,6 +7901,9 @@
   </w:num>
   <w:num w:numId="35" w16cid:durableId="195586325">
     <w:abstractNumId w:val="32"/>
+  </w:num>
+  <w:num w:numId="36" w16cid:durableId="1739593942">
+    <w:abstractNumId w:val="35"/>
   </w:num>
 </w:numbering>
 </file>

</xml_diff>